<commit_message>
Make some changes to M2 doc according to instructor feedback. Still missing changes to wireframes and UML diagram which will be updated at a later point.
</commit_message>
<xml_diff>
--- a/Milestones/M2/CSC648-848 Section 01 Spring 2018 Milestone2 Team04.docx
+++ b/Milestones/M2/CSC648-848 Section 01 Spring 2018 Milestone2 Team04.docx
@@ -1232,15 +1232,15 @@
           <w:sz w:val="24"/>
           <w:szCs w:val="24"/>
         </w:rPr>
-        <w:t xml:space="preserve">problems in a specific neighborhood.  Account </w:t>
-      </w:r>
-      <w:r>
-        <w:rPr>
-          <w:rFonts w:ascii="Times New Roman" w:eastAsia="Times New Roman" w:hAnsi="Times New Roman" w:cs="Times New Roman"/>
-          <w:sz w:val="24"/>
-          <w:szCs w:val="24"/>
-        </w:rPr>
-        <w:t>creation requires</w:t>
+        <w:t xml:space="preserve">problems in a specific neighborhood.  </w:t>
+      </w:r>
+      <w:r>
+        <w:rPr>
+          <w:rFonts w:ascii="Times New Roman" w:eastAsia="Times New Roman" w:hAnsi="Times New Roman" w:cs="Times New Roman"/>
+          <w:sz w:val="24"/>
+          <w:szCs w:val="24"/>
+        </w:rPr>
+        <w:t>User registration data</w:t>
       </w:r>
       <w:r>
         <w:rPr>
@@ -1256,6 +1256,22 @@
           <w:sz w:val="24"/>
           <w:szCs w:val="24"/>
         </w:rPr>
+        <w:t>requires</w:t>
+      </w:r>
+      <w:r>
+        <w:rPr>
+          <w:rFonts w:ascii="Times New Roman" w:eastAsia="Times New Roman" w:hAnsi="Times New Roman" w:cs="Times New Roman"/>
+          <w:sz w:val="24"/>
+          <w:szCs w:val="24"/>
+        </w:rPr>
+        <w:t xml:space="preserve"> </w:t>
+      </w:r>
+      <w:r>
+        <w:rPr>
+          <w:rFonts w:ascii="Times New Roman" w:eastAsia="Times New Roman" w:hAnsi="Times New Roman" w:cs="Times New Roman"/>
+          <w:sz w:val="24"/>
+          <w:szCs w:val="24"/>
+        </w:rPr>
         <w:t xml:space="preserve">email, username and password.  Must login to access personal posts, saved posts.  </w:t>
       </w:r>
     </w:p>
@@ -1322,7 +1338,7 @@
           <w:sz w:val="24"/>
           <w:szCs w:val="24"/>
         </w:rPr>
-        <w:t>Development Team</w:t>
+        <w:t>City Environmental Manager</w:t>
       </w:r>
       <w:r>
         <w:rPr>
@@ -1482,6 +1498,37 @@
     </w:p>
     <w:p>
       <w:pPr>
+        <w:numPr>
+          <w:ilvl w:val="0"/>
+          <w:numId w:val="1"/>
+        </w:numPr>
+        <w:spacing w:line="360" w:lineRule="auto"/>
+        <w:contextualSpacing/>
+        <w:rPr>
+          <w:rFonts w:ascii="Times New Roman" w:eastAsia="Times New Roman" w:hAnsi="Times New Roman" w:cs="Times New Roman"/>
+          <w:sz w:val="24"/>
+          <w:szCs w:val="24"/>
+        </w:rPr>
+      </w:pPr>
+      <w:r>
+        <w:rPr>
+          <w:rFonts w:ascii="Times New Roman" w:eastAsia="Times New Roman" w:hAnsi="Times New Roman" w:cs="Times New Roman"/>
+          <w:sz w:val="24"/>
+          <w:szCs w:val="24"/>
+        </w:rPr>
+        <w:t>Category</w:t>
+      </w:r>
+      <w:r>
+        <w:rPr>
+          <w:rFonts w:ascii="Times New Roman" w:eastAsia="Times New Roman" w:hAnsi="Times New Roman" w:cs="Times New Roman"/>
+          <w:sz w:val="24"/>
+          <w:szCs w:val="24"/>
+        </w:rPr>
+        <w:t xml:space="preserve"> of issue</w:t>
+      </w:r>
+    </w:p>
+    <w:p>
+      <w:pPr>
         <w:spacing w:line="360" w:lineRule="auto"/>
         <w:rPr>
           <w:rFonts w:ascii="Times New Roman" w:eastAsia="Times New Roman" w:hAnsi="Times New Roman" w:cs="Times New Roman"/>
@@ -1516,7 +1563,7 @@
           <w:sz w:val="24"/>
           <w:szCs w:val="24"/>
         </w:rPr>
-        <w:t>Development Team</w:t>
+        <w:t>City Env. Manager</w:t>
       </w:r>
       <w:r>
         <w:rPr>
@@ -1548,123 +1595,68 @@
           <w:sz w:val="24"/>
           <w:szCs w:val="24"/>
         </w:rPr>
-        <w:t>Analytics for service company to evaluate priority of issues</w:t>
-      </w:r>
-    </w:p>
-    <w:p>
-      <w:pPr>
-        <w:rPr>
-          <w:rFonts w:ascii="Times New Roman" w:eastAsia="Times New Roman" w:hAnsi="Times New Roman" w:cs="Times New Roman"/>
-          <w:sz w:val="24"/>
-          <w:szCs w:val="24"/>
-        </w:rPr>
-      </w:pPr>
-    </w:p>
-    <w:p>
-      <w:pPr>
-        <w:rPr>
-          <w:rFonts w:ascii="Times New Roman" w:eastAsia="Times New Roman" w:hAnsi="Times New Roman" w:cs="Times New Roman"/>
-          <w:sz w:val="24"/>
-          <w:szCs w:val="24"/>
-        </w:rPr>
-      </w:pPr>
-    </w:p>
-    <w:p>
-      <w:pPr>
-        <w:rPr>
-          <w:rFonts w:ascii="Times New Roman" w:eastAsia="Times New Roman" w:hAnsi="Times New Roman" w:cs="Times New Roman"/>
-          <w:sz w:val="24"/>
-          <w:szCs w:val="24"/>
-        </w:rPr>
-      </w:pPr>
-    </w:p>
-    <w:p>
-      <w:pPr>
-        <w:rPr>
-          <w:rFonts w:ascii="Times New Roman" w:eastAsia="Times New Roman" w:hAnsi="Times New Roman" w:cs="Times New Roman"/>
-          <w:sz w:val="24"/>
-          <w:szCs w:val="24"/>
-        </w:rPr>
-      </w:pPr>
-    </w:p>
-    <w:p>
-      <w:pPr>
-        <w:rPr>
-          <w:rFonts w:ascii="Times New Roman" w:eastAsia="Times New Roman" w:hAnsi="Times New Roman" w:cs="Times New Roman"/>
-          <w:sz w:val="24"/>
-          <w:szCs w:val="24"/>
-        </w:rPr>
-      </w:pPr>
-    </w:p>
-    <w:p>
-      <w:pPr>
-        <w:rPr>
-          <w:rFonts w:ascii="Times New Roman" w:eastAsia="Times New Roman" w:hAnsi="Times New Roman" w:cs="Times New Roman"/>
-          <w:sz w:val="24"/>
-          <w:szCs w:val="24"/>
-        </w:rPr>
-      </w:pPr>
-    </w:p>
-    <w:p>
-      <w:pPr>
-        <w:rPr>
-          <w:rFonts w:ascii="Times New Roman" w:hAnsi="Times New Roman" w:cs="Times New Roman"/>
-        </w:rPr>
-      </w:pPr>
-    </w:p>
-    <w:p>
-      <w:pPr>
-        <w:rPr>
-          <w:rFonts w:ascii="Times New Roman" w:hAnsi="Times New Roman" w:cs="Times New Roman"/>
-        </w:rPr>
-      </w:pPr>
-    </w:p>
-    <w:p>
-      <w:pPr>
-        <w:rPr>
-          <w:rFonts w:ascii="Times New Roman" w:hAnsi="Times New Roman" w:cs="Times New Roman"/>
-        </w:rPr>
-      </w:pPr>
-    </w:p>
-    <w:p>
-      <w:pPr>
-        <w:rPr>
-          <w:rFonts w:ascii="Times New Roman" w:hAnsi="Times New Roman" w:cs="Times New Roman"/>
-        </w:rPr>
-      </w:pPr>
-    </w:p>
-    <w:p>
-      <w:pPr>
-        <w:rPr>
-          <w:rFonts w:ascii="Times New Roman" w:hAnsi="Times New Roman" w:cs="Times New Roman"/>
-        </w:rPr>
-      </w:pPr>
-    </w:p>
-    <w:p>
-      <w:pPr>
-        <w:rPr>
-          <w:rFonts w:ascii="Times New Roman" w:hAnsi="Times New Roman" w:cs="Times New Roman"/>
-        </w:rPr>
-      </w:pPr>
-    </w:p>
-    <w:p>
-      <w:pPr>
-        <w:rPr>
-          <w:rFonts w:ascii="Times New Roman" w:hAnsi="Times New Roman" w:cs="Times New Roman"/>
-        </w:rPr>
-      </w:pPr>
-    </w:p>
-    <w:p>
-      <w:pPr>
-        <w:rPr>
-          <w:rFonts w:ascii="Times New Roman" w:hAnsi="Times New Roman" w:cs="Times New Roman"/>
-        </w:rPr>
-      </w:pPr>
-    </w:p>
-    <w:p>
-      <w:pPr>
-        <w:rPr>
-          <w:rFonts w:ascii="Times New Roman" w:hAnsi="Times New Roman" w:cs="Times New Roman"/>
+        <w:t>Dashboard</w:t>
+      </w:r>
+      <w:r>
+        <w:rPr>
+          <w:rFonts w:ascii="Times New Roman" w:eastAsia="Times New Roman" w:hAnsi="Times New Roman" w:cs="Times New Roman"/>
+          <w:sz w:val="24"/>
+          <w:szCs w:val="24"/>
+        </w:rPr>
+        <w:t xml:space="preserve"> for service company to evaluate priority of issues</w:t>
+      </w:r>
+    </w:p>
+    <w:p>
+      <w:pPr>
+        <w:rPr>
+          <w:rFonts w:ascii="Times New Roman" w:eastAsia="Times New Roman" w:hAnsi="Times New Roman" w:cs="Times New Roman"/>
+          <w:sz w:val="24"/>
+          <w:szCs w:val="24"/>
+        </w:rPr>
+      </w:pPr>
+    </w:p>
+    <w:p>
+      <w:pPr>
+        <w:rPr>
+          <w:rFonts w:ascii="Times New Roman" w:eastAsia="Times New Roman" w:hAnsi="Times New Roman" w:cs="Times New Roman"/>
+          <w:sz w:val="24"/>
+          <w:szCs w:val="24"/>
+        </w:rPr>
+      </w:pPr>
+    </w:p>
+    <w:p>
+      <w:pPr>
+        <w:rPr>
+          <w:rFonts w:ascii="Times New Roman" w:eastAsia="Times New Roman" w:hAnsi="Times New Roman" w:cs="Times New Roman"/>
+          <w:sz w:val="24"/>
+          <w:szCs w:val="24"/>
+        </w:rPr>
+      </w:pPr>
+    </w:p>
+    <w:p>
+      <w:pPr>
+        <w:rPr>
+          <w:rFonts w:ascii="Times New Roman" w:eastAsia="Times New Roman" w:hAnsi="Times New Roman" w:cs="Times New Roman"/>
+          <w:sz w:val="24"/>
+          <w:szCs w:val="24"/>
+        </w:rPr>
+      </w:pPr>
+    </w:p>
+    <w:p>
+      <w:pPr>
+        <w:rPr>
+          <w:rFonts w:ascii="Times New Roman" w:eastAsia="Times New Roman" w:hAnsi="Times New Roman" w:cs="Times New Roman"/>
+          <w:sz w:val="24"/>
+          <w:szCs w:val="24"/>
+        </w:rPr>
+      </w:pPr>
+    </w:p>
+    <w:p>
+      <w:pPr>
+        <w:rPr>
+          <w:rFonts w:ascii="Times New Roman" w:eastAsia="Times New Roman" w:hAnsi="Times New Roman" w:cs="Times New Roman"/>
+          <w:sz w:val="24"/>
+          <w:szCs w:val="24"/>
         </w:rPr>
       </w:pPr>
     </w:p>
@@ -1705,6 +1697,7 @@
           <w:sz w:val="36"/>
           <w:szCs w:val="36"/>
         </w:rPr>
+        <w:lastRenderedPageBreak/>
         <w:t>Functional Requirements</w:t>
       </w:r>
     </w:p>
@@ -1778,7 +1771,31 @@
           <w:sz w:val="24"/>
           <w:szCs w:val="24"/>
         </w:rPr>
-        <w:t>Application shall display location of posted environmental issues on Google Maps</w:t>
+        <w:t>Users</w:t>
+      </w:r>
+      <w:r>
+        <w:rPr>
+          <w:rFonts w:ascii="Times New Roman" w:eastAsia="Times New Roman" w:hAnsi="Times New Roman" w:cs="Times New Roman"/>
+          <w:sz w:val="24"/>
+          <w:szCs w:val="24"/>
+        </w:rPr>
+        <w:t xml:space="preserve"> shall display </w:t>
+      </w:r>
+      <w:r>
+        <w:rPr>
+          <w:rFonts w:ascii="Times New Roman" w:eastAsia="Times New Roman" w:hAnsi="Times New Roman" w:cs="Times New Roman"/>
+          <w:sz w:val="24"/>
+          <w:szCs w:val="24"/>
+        </w:rPr>
+        <w:t>listings</w:t>
+      </w:r>
+      <w:r>
+        <w:rPr>
+          <w:rFonts w:ascii="Times New Roman" w:eastAsia="Times New Roman" w:hAnsi="Times New Roman" w:cs="Times New Roman"/>
+          <w:sz w:val="24"/>
+          <w:szCs w:val="24"/>
+        </w:rPr>
+        <w:t xml:space="preserve"> of posted environmental issues on Google Maps</w:t>
       </w:r>
       <w:r>
         <w:rPr>
@@ -1809,7 +1826,15 @@
           <w:sz w:val="24"/>
           <w:szCs w:val="24"/>
         </w:rPr>
-        <w:t xml:space="preserve">Application shall provide a search functionality filtering by </w:t>
+        <w:t>Users</w:t>
+      </w:r>
+      <w:r>
+        <w:rPr>
+          <w:rFonts w:ascii="Times New Roman" w:eastAsia="Times New Roman" w:hAnsi="Times New Roman" w:cs="Times New Roman"/>
+          <w:sz w:val="24"/>
+          <w:szCs w:val="24"/>
+        </w:rPr>
+        <w:t xml:space="preserve"> shall provide a search functionality filtering by </w:t>
       </w:r>
       <w:r>
         <w:rPr>
@@ -1848,7 +1873,15 @@
           <w:sz w:val="24"/>
           <w:szCs w:val="24"/>
         </w:rPr>
-        <w:t xml:space="preserve">Application shall allow guests to register for a </w:t>
+        <w:t>Users</w:t>
+      </w:r>
+      <w:r>
+        <w:rPr>
+          <w:rFonts w:ascii="Times New Roman" w:eastAsia="Times New Roman" w:hAnsi="Times New Roman" w:cs="Times New Roman"/>
+          <w:sz w:val="24"/>
+          <w:szCs w:val="24"/>
+        </w:rPr>
+        <w:t xml:space="preserve"> shall allow guests to register for a </w:t>
       </w:r>
       <w:r>
         <w:rPr>
@@ -1888,7 +1921,15 @@
           <w:sz w:val="24"/>
           <w:szCs w:val="24"/>
         </w:rPr>
-        <w:t>Application shall display new and pending environmental incident listings.</w:t>
+        <w:t>Users</w:t>
+      </w:r>
+      <w:r>
+        <w:rPr>
+          <w:rFonts w:ascii="Times New Roman" w:eastAsia="Times New Roman" w:hAnsi="Times New Roman" w:cs="Times New Roman"/>
+          <w:sz w:val="24"/>
+          <w:szCs w:val="24"/>
+        </w:rPr>
+        <w:t xml:space="preserve"> shall display new and pending environmental incident listings.</w:t>
       </w:r>
     </w:p>
     <w:p>
@@ -2064,7 +2105,7 @@
           <w:sz w:val="24"/>
           <w:szCs w:val="24"/>
         </w:rPr>
-        <w:t>Development Team</w:t>
+        <w:t>City Environmental Manager</w:t>
       </w:r>
       <w:r>
         <w:rPr>
@@ -2107,25 +2148,49 @@
           <w:sz w:val="24"/>
           <w:szCs w:val="24"/>
         </w:rPr>
-        <w:t>shall have access to a dashboard to choose which issues to resolve.</w:t>
-      </w:r>
-    </w:p>
-    <w:p>
-      <w:pPr>
-        <w:spacing w:line="360" w:lineRule="auto"/>
-        <w:rPr>
-          <w:rFonts w:ascii="Times New Roman" w:eastAsia="Times New Roman" w:hAnsi="Times New Roman" w:cs="Times New Roman"/>
-          <w:sz w:val="24"/>
-          <w:szCs w:val="24"/>
-        </w:rPr>
-      </w:pPr>
-      <w:r>
-        <w:rPr>
-          <w:rFonts w:ascii="Times New Roman" w:eastAsia="Times New Roman" w:hAnsi="Times New Roman" w:cs="Times New Roman"/>
-          <w:sz w:val="24"/>
-          <w:szCs w:val="24"/>
-        </w:rPr>
-        <w:t xml:space="preserve">     12. Listings can only be resolved by Service Company accounts or Administrators. </w:t>
+        <w:t xml:space="preserve">shall have </w:t>
+      </w:r>
+      <w:r>
+        <w:rPr>
+          <w:rFonts w:ascii="Times New Roman" w:eastAsia="Times New Roman" w:hAnsi="Times New Roman" w:cs="Times New Roman"/>
+          <w:sz w:val="24"/>
+          <w:szCs w:val="24"/>
+        </w:rPr>
+        <w:t>access to a dashboard to list users, issues, and be able to set     the issue status</w:t>
+      </w:r>
+      <w:r>
+        <w:rPr>
+          <w:rFonts w:ascii="Times New Roman" w:eastAsia="Times New Roman" w:hAnsi="Times New Roman" w:cs="Times New Roman"/>
+          <w:sz w:val="24"/>
+          <w:szCs w:val="24"/>
+        </w:rPr>
+        <w:t>.</w:t>
+      </w:r>
+    </w:p>
+    <w:p>
+      <w:pPr>
+        <w:spacing w:line="360" w:lineRule="auto"/>
+        <w:rPr>
+          <w:rFonts w:ascii="Times New Roman" w:eastAsia="Times New Roman" w:hAnsi="Times New Roman" w:cs="Times New Roman"/>
+          <w:sz w:val="24"/>
+          <w:szCs w:val="24"/>
+        </w:rPr>
+      </w:pPr>
+      <w:r>
+        <w:rPr>
+          <w:rFonts w:ascii="Times New Roman" w:eastAsia="Times New Roman" w:hAnsi="Times New Roman" w:cs="Times New Roman"/>
+          <w:sz w:val="24"/>
+          <w:szCs w:val="24"/>
+        </w:rPr>
+        <w:t xml:space="preserve">     12. Listings can only be resolved by Service Comp</w:t>
+      </w:r>
+      <w:r>
+        <w:rPr>
+          <w:rFonts w:ascii="Times New Roman" w:eastAsia="Times New Roman" w:hAnsi="Times New Roman" w:cs="Times New Roman"/>
+          <w:sz w:val="24"/>
+          <w:szCs w:val="24"/>
+        </w:rPr>
+        <w:t>any accounts or Administrators once the environmental issue is no longer a concern.</w:t>
       </w:r>
     </w:p>
     <w:p>
@@ -2310,6 +2375,28 @@
     <w:p>
       <w:pPr>
         <w:spacing w:line="360" w:lineRule="auto"/>
+        <w:ind w:left="360"/>
+        <w:rPr>
+          <w:rFonts w:ascii="Times New Roman" w:eastAsia="Times New Roman" w:hAnsi="Times New Roman" w:cs="Times New Roman"/>
+          <w:sz w:val="24"/>
+          <w:szCs w:val="24"/>
+        </w:rPr>
+      </w:pPr>
+    </w:p>
+    <w:p>
+      <w:pPr>
+        <w:spacing w:line="360" w:lineRule="auto"/>
+        <w:ind w:left="360"/>
+        <w:rPr>
+          <w:rFonts w:ascii="Times New Roman" w:eastAsia="Times New Roman" w:hAnsi="Times New Roman" w:cs="Times New Roman"/>
+          <w:sz w:val="24"/>
+          <w:szCs w:val="24"/>
+        </w:rPr>
+      </w:pPr>
+    </w:p>
+    <w:p>
+      <w:pPr>
+        <w:spacing w:line="360" w:lineRule="auto"/>
         <w:rPr>
           <w:rFonts w:ascii="Times New Roman" w:eastAsia="Times New Roman" w:hAnsi="Times New Roman" w:cs="Times New Roman"/>
           <w:sz w:val="24"/>
@@ -2385,6 +2472,7 @@
         <w:rPr>
           <w:rFonts w:ascii="Times New Roman" w:eastAsia="Times New Roman" w:hAnsi="Times New Roman" w:cs="Times New Roman"/>
           <w:b/>
+          <w:noProof/>
           <w:sz w:val="36"/>
           <w:szCs w:val="36"/>
           <w:lang w:val="en-US"/>
@@ -2725,6 +2813,7 @@
         <w:rPr>
           <w:rFonts w:ascii="Times New Roman" w:eastAsia="Times New Roman" w:hAnsi="Times New Roman" w:cs="Times New Roman"/>
           <w:b/>
+          <w:noProof/>
           <w:sz w:val="36"/>
           <w:szCs w:val="36"/>
           <w:lang w:val="en-US"/>
@@ -3036,6 +3125,7 @@
           <w:rFonts w:ascii="Times New Roman" w:eastAsia="Times New Roman" w:hAnsi="Times New Roman" w:cs="Times New Roman"/>
           <w:b/>
           <w:bCs/>
+          <w:noProof/>
           <w:sz w:val="36"/>
           <w:szCs w:val="36"/>
           <w:lang w:val="en-US"/>
@@ -3313,6 +3403,7 @@
           <w:rFonts w:ascii="Times New Roman" w:eastAsia="Times New Roman" w:hAnsi="Times New Roman" w:cs="Times New Roman"/>
           <w:b/>
           <w:bCs/>
+          <w:noProof/>
           <w:sz w:val="36"/>
           <w:szCs w:val="36"/>
           <w:lang w:val="en-US"/>
@@ -3597,6 +3688,7 @@
           <w:rFonts w:ascii="Times New Roman" w:eastAsia="Times New Roman" w:hAnsi="Times New Roman" w:cs="Times New Roman"/>
           <w:b/>
           <w:bCs/>
+          <w:noProof/>
           <w:sz w:val="36"/>
           <w:szCs w:val="36"/>
           <w:lang w:val="en-US"/>
@@ -4107,12 +4199,14 @@
       <w:pPr>
         <w:rPr>
           <w:rFonts w:ascii="Times New Roman" w:eastAsia="Times New Roman" w:hAnsi="Times New Roman" w:cs="Times New Roman"/>
-          <w:lang w:val="en-US"/>
-        </w:rPr>
-      </w:pPr>
-      <w:r>
-        <w:rPr>
-          <w:rFonts w:ascii="Times New Roman" w:eastAsia="Times New Roman" w:hAnsi="Times New Roman" w:cs="Times New Roman"/>
+          <w:b/>
+          <w:lang w:val="en-US"/>
+        </w:rPr>
+      </w:pPr>
+      <w:r>
+        <w:rPr>
+          <w:rFonts w:ascii="Times New Roman" w:eastAsia="Times New Roman" w:hAnsi="Times New Roman" w:cs="Times New Roman"/>
+          <w:b/>
           <w:lang w:val="en-US"/>
         </w:rPr>
         <w:t xml:space="preserve">category            </w:t>
@@ -4120,6 +4214,7 @@
       <w:r>
         <w:rPr>
           <w:rFonts w:ascii="Times New Roman" w:eastAsia="Times New Roman" w:hAnsi="Times New Roman" w:cs="Times New Roman"/>
+          <w:b/>
           <w:lang w:val="en-US"/>
         </w:rPr>
         <w:t xml:space="preserve"> </w:t>
@@ -4127,6 +4222,7 @@
       <w:r>
         <w:rPr>
           <w:rFonts w:ascii="Times New Roman" w:eastAsia="Times New Roman" w:hAnsi="Times New Roman" w:cs="Times New Roman"/>
+          <w:b/>
           <w:lang w:val="en-US"/>
         </w:rPr>
         <w:t>issue</w:t>
@@ -4134,6 +4230,7 @@
       <w:r>
         <w:rPr>
           <w:rFonts w:ascii="Times New Roman" w:eastAsia="Times New Roman" w:hAnsi="Times New Roman" w:cs="Times New Roman"/>
+          <w:b/>
           <w:lang w:val="en-US"/>
         </w:rPr>
         <w:tab/>
@@ -4141,6 +4238,7 @@
       <w:r>
         <w:rPr>
           <w:rFonts w:ascii="Times New Roman" w:eastAsia="Times New Roman" w:hAnsi="Times New Roman" w:cs="Times New Roman"/>
+          <w:b/>
           <w:lang w:val="en-US"/>
         </w:rPr>
         <w:tab/>
@@ -4148,6 +4246,7 @@
       <w:r>
         <w:rPr>
           <w:rFonts w:ascii="Times New Roman" w:eastAsia="Times New Roman" w:hAnsi="Times New Roman" w:cs="Times New Roman"/>
+          <w:b/>
           <w:lang w:val="en-US"/>
         </w:rPr>
         <w:t xml:space="preserve">   </w:t>
@@ -4155,6 +4254,7 @@
       <w:r>
         <w:rPr>
           <w:rFonts w:ascii="Times New Roman" w:eastAsia="Times New Roman" w:hAnsi="Times New Roman" w:cs="Times New Roman"/>
+          <w:b/>
           <w:lang w:val="en-US"/>
         </w:rPr>
         <w:t xml:space="preserve"> user</w:t>
@@ -4162,6 +4262,7 @@
       <w:r>
         <w:rPr>
           <w:rFonts w:ascii="Times New Roman" w:eastAsia="Times New Roman" w:hAnsi="Times New Roman" w:cs="Times New Roman"/>
+          <w:b/>
           <w:lang w:val="en-US"/>
         </w:rPr>
         <w:tab/>
@@ -4169,6 +4270,7 @@
       <w:r>
         <w:rPr>
           <w:rFonts w:ascii="Times New Roman" w:eastAsia="Times New Roman" w:hAnsi="Times New Roman" w:cs="Times New Roman"/>
+          <w:b/>
           <w:lang w:val="en-US"/>
         </w:rPr>
         <w:tab/>
@@ -4475,7 +4577,35 @@
           <w:rFonts w:ascii="Times New Roman" w:eastAsia="Times New Roman" w:hAnsi="Times New Roman" w:cs="Times New Roman"/>
           <w:lang w:val="en-US"/>
         </w:rPr>
-        <w:t>For search system, we will use key word search. Once the title or description contains the key word which is typed in by the users, we will return a list with all that results. And we are also going to have a draw down menu for categories, so users can filter their results with different category. And also the users can type in the zip code and get the results of nearby.</w:t>
+        <w:t xml:space="preserve">For search system, </w:t>
+      </w:r>
+      <w:r>
+        <w:rPr>
+          <w:rFonts w:ascii="Times New Roman" w:eastAsia="Times New Roman" w:hAnsi="Times New Roman" w:cs="Times New Roman"/>
+          <w:lang w:val="en-US"/>
+        </w:rPr>
+        <w:t xml:space="preserve">we will </w:t>
+      </w:r>
+      <w:r>
+        <w:rPr>
+          <w:rFonts w:ascii="Times New Roman" w:eastAsia="Times New Roman" w:hAnsi="Times New Roman" w:cs="Times New Roman"/>
+          <w:lang w:val="en-US"/>
+        </w:rPr>
+        <w:t xml:space="preserve">have a </w:t>
+      </w:r>
+      <w:r>
+        <w:rPr>
+          <w:rFonts w:ascii="Times New Roman" w:eastAsia="Times New Roman" w:hAnsi="Times New Roman" w:cs="Times New Roman"/>
+          <w:lang w:val="en-US"/>
+        </w:rPr>
+        <w:t>drop</w:t>
+      </w:r>
+      <w:r>
+        <w:rPr>
+          <w:rFonts w:ascii="Times New Roman" w:eastAsia="Times New Roman" w:hAnsi="Times New Roman" w:cs="Times New Roman"/>
+          <w:lang w:val="en-US"/>
+        </w:rPr>
+        <w:t xml:space="preserve"> down menu for categories, so users can filter their results with different category. And also the users can type in the zip code and get the results of nearby.</w:t>
       </w:r>
     </w:p>
     <w:p>
@@ -4606,6 +4736,7 @@
           <w:sz w:val="36"/>
           <w:szCs w:val="36"/>
         </w:rPr>
+        <w:lastRenderedPageBreak/>
         <w:t>UML Diagrams</w:t>
       </w:r>
     </w:p>
@@ -4661,6 +4792,7 @@
         <w:rPr>
           <w:b/>
           <w:noProof/>
+          <w:lang w:val="en-US"/>
         </w:rPr>
         <w:drawing>
           <wp:inline distT="0" distB="0" distL="0" distR="0" wp14:anchorId="5549EDDA" wp14:editId="104B1AE5">
@@ -4808,6 +4940,22 @@
           <w:b/>
         </w:rPr>
       </w:pPr>
+      <w:bookmarkStart w:id="6" w:name="_GoBack"/>
+      <w:bookmarkEnd w:id="6"/>
+    </w:p>
+    <w:p>
+      <w:pPr>
+        <w:rPr>
+          <w:b/>
+        </w:rPr>
+      </w:pPr>
+    </w:p>
+    <w:p>
+      <w:pPr>
+        <w:rPr>
+          <w:b/>
+        </w:rPr>
+      </w:pPr>
     </w:p>
     <w:p>
       <w:pPr>
@@ -4840,6 +4988,7 @@
         <w:rPr>
           <w:b/>
           <w:noProof/>
+          <w:lang w:val="en-US"/>
         </w:rPr>
         <w:drawing>
           <wp:inline distT="0" distB="0" distL="0" distR="0" wp14:anchorId="2707601D" wp14:editId="60FF01AA">
@@ -4914,6 +5063,7 @@
         <w:rPr>
           <w:b/>
           <w:noProof/>
+          <w:lang w:val="en-US"/>
         </w:rPr>
         <w:drawing>
           <wp:inline distT="0" distB="0" distL="0" distR="0" wp14:anchorId="31EFBB63" wp14:editId="54F49CA1">
@@ -4964,8 +5114,6 @@
           <w:b/>
         </w:rPr>
       </w:pPr>
-      <w:bookmarkStart w:id="6" w:name="_GoBack"/>
-      <w:bookmarkEnd w:id="6"/>
       <w:r>
         <w:rPr>
           <w:rFonts w:ascii="Times New Roman" w:eastAsia="Times New Roman" w:hAnsi="Times New Roman" w:cs="Times New Roman"/>
@@ -6981,6 +7129,7 @@
   <w:style w:type="character" w:default="1" w:styleId="DefaultParagraphFont">
     <w:name w:val="Default Paragraph Font"/>
     <w:uiPriority w:val="1"/>
+    <w:semiHidden/>
     <w:unhideWhenUsed/>
   </w:style>
   <w:style w:type="table" w:default="1" w:styleId="TableNormal">
@@ -7412,7 +7561,7 @@
 </file>
 
 <file path=customXml/itemProps1.xml><?xml version="1.0" encoding="utf-8"?>
-<ds:datastoreItem xmlns:ds="http://schemas.openxmlformats.org/officeDocument/2006/customXml" ds:itemID="{1527E3BE-EC7E-0B48-AF78-B97A5BD1F163}">
+<ds:datastoreItem xmlns:ds="http://schemas.openxmlformats.org/officeDocument/2006/customXml" ds:itemID="{DFEE13F5-1649-D245-9313-E06A4A8F1147}">
   <ds:schemaRefs>
     <ds:schemaRef ds:uri="http://schemas.openxmlformats.org/officeDocument/2006/bibliography"/>
   </ds:schemaRefs>

</xml_diff>